<commit_message>
Revise and Resubmit BMJ Open
Revise and Resubmit BMJ Open
</commit_message>
<xml_diff>
--- a/DecompMex/BMJ Open Revise and Resubmit/Revision/Manuscript_RR_BMJOpen.DOCX
+++ b/DecompMex/BMJ Open Revise and Resubmit/Revision/Manuscript_RR_BMJOpen.DOCX
@@ -1085,9 +1085,37 @@
           <w:sz w:val="24"/>
           <w:szCs w:val="24"/>
         </w:rPr>
-        <w:t>To quantify the effect of medically amenable conditions, diabetes, ischemic heart diseases, lung cancer, cirrhosis,</w:t>
-      </w:r>
-      <w:ins w:id="11" w:author="José Manuel Aburto" w:date="2018-05-02T13:05:00Z">
+        <w:t>To quantify the effect of medically</w:t>
+      </w:r>
+      <w:ins w:id="11" w:author="José Manuel Aburto" w:date="2018-05-15T14:26:00Z">
+        <w:r>
+          <w:rPr>
+            <w:rFonts w:cstheme="minorHAnsi"/>
+            <w:sz w:val="24"/>
+            <w:szCs w:val="24"/>
+          </w:rPr>
+          <w:t>-</w:t>
+        </w:r>
+      </w:ins>
+      <w:del w:id="12" w:author="José Manuel Aburto" w:date="2018-05-15T14:26:00Z">
+        <w:r>
+          <w:rPr>
+            <w:rFonts w:cstheme="minorHAnsi"/>
+            <w:sz w:val="24"/>
+            <w:szCs w:val="24"/>
+          </w:rPr>
+          <w:delText xml:space="preserve"> </w:delText>
+        </w:r>
+      </w:del>
+      <w:r>
+        <w:rPr>
+          <w:rFonts w:cstheme="minorHAnsi"/>
+          <w:sz w:val="24"/>
+          <w:szCs w:val="24"/>
+        </w:rPr>
+        <w:t>amenable conditions, diabetes, ischemic heart diseases, lung cancer, cirrhosis,</w:t>
+      </w:r>
+      <w:ins w:id="13" w:author="José Manuel Aburto" w:date="2018-05-02T13:05:00Z">
         <w:r>
           <w:rPr>
             <w:rFonts w:cstheme="minorHAnsi"/>
@@ -1103,7 +1131,35 @@
           <w:sz w:val="24"/>
           <w:szCs w:val="24"/>
         </w:rPr>
-        <w:t xml:space="preserve"> homicides and road traffic ac</w:t>
+        <w:t xml:space="preserve"> homicides and road</w:t>
+      </w:r>
+      <w:ins w:id="14" w:author="José Manuel Aburto" w:date="2018-05-15T14:26:00Z">
+        <w:r>
+          <w:rPr>
+            <w:rFonts w:cstheme="minorHAnsi"/>
+            <w:sz w:val="24"/>
+            <w:szCs w:val="24"/>
+          </w:rPr>
+          <w:t>-</w:t>
+        </w:r>
+      </w:ins>
+      <w:del w:id="15" w:author="José Manuel Aburto" w:date="2018-05-15T14:26:00Z">
+        <w:r>
+          <w:rPr>
+            <w:rFonts w:cstheme="minorHAnsi"/>
+            <w:sz w:val="24"/>
+            <w:szCs w:val="24"/>
+          </w:rPr>
+          <w:delText xml:space="preserve"> </w:delText>
+        </w:r>
+      </w:del>
+      <w:r>
+        <w:rPr>
+          <w:rFonts w:cstheme="minorHAnsi"/>
+          <w:sz w:val="24"/>
+          <w:szCs w:val="24"/>
+        </w:rPr>
+        <w:t>traffic ac</w:t>
       </w:r>
       <w:r>
         <w:rPr>
@@ -1167,7 +1223,7 @@
         </w:rPr>
         <w:t>Retrospective</w:t>
       </w:r>
-      <w:ins w:id="12" w:author="José Manuel Aburto" w:date="2018-05-04T15:28:00Z">
+      <w:ins w:id="16" w:author="José Manuel Aburto" w:date="2018-05-04T15:28:00Z">
         <w:r>
           <w:rPr>
             <w:rFonts w:cstheme="minorHAnsi"/>
@@ -1183,7 +1239,25 @@
           <w:sz w:val="24"/>
           <w:szCs w:val="24"/>
         </w:rPr>
-        <w:t xml:space="preserve"> demographic analysis using publicly available aggregated data.</w:t>
+        <w:t xml:space="preserve"> demographic analysis using </w:t>
+      </w:r>
+      <w:del w:id="17" w:author="José Manuel Aburto" w:date="2018-05-15T14:27:00Z">
+        <w:r>
+          <w:rPr>
+            <w:rFonts w:cstheme="minorHAnsi"/>
+            <w:sz w:val="24"/>
+            <w:szCs w:val="24"/>
+          </w:rPr>
+          <w:delText xml:space="preserve">publicly available </w:delText>
+        </w:r>
+      </w:del>
+      <w:r>
+        <w:rPr>
+          <w:rFonts w:cstheme="minorHAnsi"/>
+          <w:sz w:val="24"/>
+          <w:szCs w:val="24"/>
+        </w:rPr>
+        <w:t>aggregated data.</w:t>
       </w:r>
     </w:p>
     <w:p>
@@ -1267,7 +1341,7 @@
         </w:rPr>
         <w:t xml:space="preserve"> </w:t>
       </w:r>
-      <w:ins w:id="13" w:author="José Manuel Aburto" w:date="2018-05-01T22:27:00Z">
+      <w:ins w:id="18" w:author="José Manuel Aburto" w:date="2018-05-01T22:27:00Z">
         <w:r>
           <w:rPr>
             <w:rFonts w:cstheme="minorHAnsi"/>
@@ -1277,7 +1351,7 @@
           <w:t xml:space="preserve">Aggregated </w:t>
         </w:r>
       </w:ins>
-      <w:ins w:id="14" w:author="José Manuel Aburto" w:date="2018-05-01T22:30:00Z">
+      <w:ins w:id="19" w:author="José Manuel Aburto" w:date="2018-05-01T22:30:00Z">
         <w:r>
           <w:rPr>
             <w:rFonts w:cstheme="minorHAnsi"/>
@@ -1287,7 +1361,7 @@
           <w:t>national data (</w:t>
         </w:r>
       </w:ins>
-      <w:ins w:id="15" w:author="José Manuel Aburto" w:date="2018-05-01T22:31:00Z">
+      <w:ins w:id="20" w:author="José Manuel Aburto" w:date="2018-05-01T22:31:00Z">
         <w:r>
           <w:rPr>
             <w:rFonts w:cstheme="minorHAnsi"/>
@@ -1297,7 +1371,7 @@
           <w:t xml:space="preserve">from </w:t>
         </w:r>
       </w:ins>
-      <w:ins w:id="16" w:author="José Manuel Aburto" w:date="2018-05-01T22:30:00Z">
+      <w:ins w:id="21" w:author="José Manuel Aburto" w:date="2018-05-01T22:30:00Z">
         <w:r>
           <w:rPr>
             <w:rFonts w:cstheme="minorHAnsi"/>
@@ -1307,7 +1381,7 @@
           <w:t xml:space="preserve">91.2 </w:t>
         </w:r>
       </w:ins>
-      <w:ins w:id="17" w:author="José Manuel Aburto" w:date="2018-05-01T22:32:00Z">
+      <w:ins w:id="22" w:author="José Manuel Aburto" w:date="2018-05-01T22:32:00Z">
         <w:r>
           <w:rPr>
             <w:rFonts w:cstheme="minorHAnsi"/>
@@ -1317,7 +1391,7 @@
           <w:t>million people</w:t>
         </w:r>
       </w:ins>
-      <w:ins w:id="18" w:author="José Manuel Aburto" w:date="2018-05-01T22:30:00Z">
+      <w:ins w:id="23" w:author="José Manuel Aburto" w:date="2018-05-01T22:30:00Z">
         <w:r>
           <w:rPr>
             <w:rFonts w:cstheme="minorHAnsi"/>
@@ -1327,7 +1401,7 @@
           <w:t xml:space="preserve"> in 1995</w:t>
         </w:r>
       </w:ins>
-      <w:ins w:id="19" w:author="José Manuel Aburto" w:date="2018-05-01T22:31:00Z">
+      <w:ins w:id="24" w:author="José Manuel Aburto" w:date="2018-05-01T22:31:00Z">
         <w:r>
           <w:rPr>
             <w:rFonts w:cstheme="minorHAnsi"/>
@@ -1337,7 +1411,7 @@
           <w:t xml:space="preserve"> to </w:t>
         </w:r>
       </w:ins>
-      <w:ins w:id="20" w:author="José Manuel Aburto" w:date="2018-05-01T22:27:00Z">
+      <w:ins w:id="25" w:author="José Manuel Aburto" w:date="2018-05-01T22:27:00Z">
         <w:r>
           <w:rPr>
             <w:rFonts w:cstheme="minorHAnsi"/>
@@ -1347,27 +1421,17 @@
           <w:t xml:space="preserve">119.9 </w:t>
         </w:r>
       </w:ins>
-      <w:ins w:id="21" w:author="José Manuel Aburto" w:date="2018-05-01T22:32:00Z">
+      <w:ins w:id="26" w:author="José Manuel Aburto" w:date="2018-05-01T22:29:00Z">
         <w:r>
           <w:rPr>
             <w:rFonts w:cstheme="minorHAnsi"/>
             <w:sz w:val="24"/>
             <w:szCs w:val="24"/>
           </w:rPr>
-          <w:t>million</w:t>
+          <w:t>in 2015</w:t>
         </w:r>
       </w:ins>
-      <w:ins w:id="22" w:author="José Manuel Aburto" w:date="2018-05-01T22:29:00Z">
-        <w:r>
-          <w:rPr>
-            <w:rFonts w:cstheme="minorHAnsi"/>
-            <w:sz w:val="24"/>
-            <w:szCs w:val="24"/>
-          </w:rPr>
-          <w:t xml:space="preserve"> in 2015</w:t>
-        </w:r>
-      </w:ins>
-      <w:ins w:id="23" w:author="José Manuel Aburto" w:date="2018-05-01T22:31:00Z">
+      <w:ins w:id="27" w:author="José Manuel Aburto" w:date="2018-05-01T22:31:00Z">
         <w:r>
           <w:rPr>
             <w:rFonts w:cstheme="minorHAnsi"/>
@@ -1377,7 +1441,7 @@
           <w:t>)</w:t>
         </w:r>
       </w:ins>
-      <w:ins w:id="24" w:author="José Manuel Aburto" w:date="2018-05-01T22:27:00Z">
+      <w:ins w:id="28" w:author="José Manuel Aburto" w:date="2018-05-01T22:27:00Z">
         <w:r>
           <w:rPr>
             <w:rFonts w:cstheme="minorHAnsi"/>
@@ -1412,7 +1476,7 @@
         </w:rPr>
         <w:t>states</w:t>
       </w:r>
-      <w:ins w:id="25" w:author="José Manuel Aburto" w:date="2018-05-04T14:48:00Z">
+      <w:ins w:id="29" w:author="José Manuel Aburto" w:date="2018-05-04T14:48:00Z">
         <w:r>
           <w:rPr>
             <w:rFonts w:cstheme="minorHAnsi"/>
@@ -1428,7 +1492,43 @@
           <w:sz w:val="24"/>
           <w:szCs w:val="24"/>
         </w:rPr>
-        <w:t xml:space="preserve"> by sex) with data on causes of death.</w:t>
+        <w:t xml:space="preserve"> by sex) with </w:t>
+      </w:r>
+      <w:ins w:id="30" w:author="José Manuel Aburto" w:date="2018-05-15T14:28:00Z">
+        <w:r>
+          <w:rPr>
+            <w:rFonts w:cstheme="minorHAnsi"/>
+            <w:sz w:val="24"/>
+            <w:szCs w:val="24"/>
+          </w:rPr>
+          <w:t xml:space="preserve">cause-of-death </w:t>
+        </w:r>
+      </w:ins>
+      <w:r>
+        <w:rPr>
+          <w:rFonts w:cstheme="minorHAnsi"/>
+          <w:sz w:val="24"/>
+          <w:szCs w:val="24"/>
+        </w:rPr>
+        <w:t>data</w:t>
+      </w:r>
+      <w:del w:id="31" w:author="José Manuel Aburto" w:date="2018-05-15T14:29:00Z">
+        <w:r>
+          <w:rPr>
+            <w:rFonts w:cstheme="minorHAnsi"/>
+            <w:sz w:val="24"/>
+            <w:szCs w:val="24"/>
+          </w:rPr>
+          <w:delText xml:space="preserve"> on causes of death</w:delText>
+        </w:r>
+      </w:del>
+      <w:r>
+        <w:rPr>
+          <w:rFonts w:cstheme="minorHAnsi"/>
+          <w:sz w:val="24"/>
+          <w:szCs w:val="24"/>
+        </w:rPr>
+        <w:t>.</w:t>
       </w:r>
     </w:p>
     <w:p>
@@ -1506,8 +1606,38 @@
           <w:sz w:val="24"/>
           <w:szCs w:val="24"/>
         </w:rPr>
-        <w:t>mortality benchmark based on the lowest observed mortality in Mexico.</w:t>
-      </w:r>
+        <w:t>mortality</w:t>
+      </w:r>
+      <w:ins w:id="32" w:author="José Manuel Aburto" w:date="2018-05-15T14:29:00Z">
+        <w:r>
+          <w:rPr>
+            <w:rFonts w:cstheme="minorHAnsi"/>
+            <w:sz w:val="24"/>
+            <w:szCs w:val="24"/>
+          </w:rPr>
+          <w:t>.</w:t>
+        </w:r>
+      </w:ins>
+      <w:del w:id="33" w:author="José Manuel Aburto" w:date="2018-05-15T14:29:00Z">
+        <w:r>
+          <w:rPr>
+            <w:rFonts w:cstheme="minorHAnsi"/>
+            <w:sz w:val="24"/>
+            <w:szCs w:val="24"/>
+          </w:rPr>
+          <w:delText xml:space="preserve"> benchmark based on the lowest observed mortality in Mexico</w:delText>
+        </w:r>
+      </w:del>
+      <w:del w:id="34" w:author="José Manuel Aburto" w:date="2018-05-15T14:32:00Z">
+        <w:r>
+          <w:rPr>
+            <w:rFonts w:cstheme="minorHAnsi"/>
+            <w:sz w:val="24"/>
+            <w:szCs w:val="24"/>
+          </w:rPr>
+          <w:delText>.</w:delText>
+        </w:r>
+      </w:del>
     </w:p>
     <w:p>
       <w:pPr>
@@ -1584,7 +1714,45 @@
           <w:sz w:val="24"/>
           <w:szCs w:val="24"/>
         </w:rPr>
-        <w:t>14.86) in 2015, for females and males respectively. However, the adult population aged 15 to 49 shows deterioration among males after 2006 in almost every state due to an increase in homicides and a slow recovery thereafter. Out of 35 potential years, females and males live on average 34.57 (34.48</w:t>
+        <w:t>14.86) in 2015, for females and males respectively. However, the adult population aged 15 to 49 shows deterioration among males after 2006 in almost every state due to an increas</w:t>
+      </w:r>
+      <w:ins w:id="35" w:author="José Manuel Aburto" w:date="2018-05-15T14:31:00Z">
+        <w:r>
+          <w:rPr>
+            <w:rFonts w:cstheme="minorHAnsi"/>
+            <w:sz w:val="24"/>
+            <w:szCs w:val="24"/>
+          </w:rPr>
+          <w:t>ing</w:t>
+        </w:r>
+      </w:ins>
+      <w:del w:id="36" w:author="José Manuel Aburto" w:date="2018-05-15T14:31:00Z">
+        <w:r>
+          <w:rPr>
+            <w:rFonts w:cstheme="minorHAnsi"/>
+            <w:sz w:val="24"/>
+            <w:szCs w:val="24"/>
+          </w:rPr>
+          <w:delText xml:space="preserve">e in </w:delText>
+        </w:r>
+      </w:del>
+      <w:ins w:id="37" w:author="José Manuel Aburto" w:date="2018-05-15T14:31:00Z">
+        <w:r>
+          <w:rPr>
+            <w:rFonts w:cstheme="minorHAnsi"/>
+            <w:sz w:val="24"/>
+            <w:szCs w:val="24"/>
+          </w:rPr>
+          <w:t xml:space="preserve"> </w:t>
+        </w:r>
+      </w:ins>
+      <w:r>
+        <w:rPr>
+          <w:rFonts w:cstheme="minorHAnsi"/>
+          <w:sz w:val="24"/>
+          <w:szCs w:val="24"/>
+        </w:rPr>
+        <w:t>homicides and a slow recovery thereafter. Out of 35 potential years, females and males live on average 34.57 (34.48</w:t>
       </w:r>
       <w:r>
         <w:rPr>
@@ -1715,14 +1883,14 @@
     <w:p>
       <w:pPr>
         <w:rPr>
-          <w:ins w:id="26" w:author="José Manuel Aburto" w:date="2018-05-01T22:37:00Z"/>
+          <w:ins w:id="38" w:author="José Manuel Aburto" w:date="2018-05-01T22:37:00Z"/>
           <w:rFonts w:cstheme="minorHAnsi"/>
           <w:b/>
           <w:sz w:val="24"/>
           <w:szCs w:val="24"/>
         </w:rPr>
       </w:pPr>
-      <w:ins w:id="27" w:author="José Manuel Aburto" w:date="2018-05-01T22:37:00Z">
+      <w:ins w:id="39" w:author="José Manuel Aburto" w:date="2018-05-01T22:37:00Z">
         <w:r>
           <w:rPr>
             <w:rFonts w:cstheme="minorHAnsi"/>
@@ -1839,7 +2007,7 @@
                                 <w:szCs w:val="24"/>
                               </w:rPr>
                             </w:pPr>
-                            <w:del w:id="28" w:author="José Manuel Aburto" w:date="2018-05-01T22:36:00Z">
+                            <w:del w:id="40" w:author="José Manuel Aburto" w:date="2018-05-01T22:36:00Z">
                               <w:r>
                                 <w:rPr>
                                   <w:rFonts w:cstheme="minorHAnsi"/>
@@ -1857,7 +2025,7 @@
                                 <w:delText xml:space="preserve"> at early ages, but homicides rates more than doubled after 2005</w:delText>
                               </w:r>
                             </w:del>
-                            <w:ins w:id="29" w:author="José Manuel Aburto" w:date="2018-05-01T22:36:00Z">
+                            <w:ins w:id="41" w:author="José Manuel Aburto" w:date="2018-05-01T22:36:00Z">
                               <w:r>
                                 <w:rPr>
                                   <w:rFonts w:cstheme="minorHAnsi"/>
@@ -2054,7 +2222,7 @@
                           <w:szCs w:val="24"/>
                         </w:rPr>
                       </w:pPr>
-                      <w:del w:id="30" w:author="José Manuel Aburto" w:date="2018-05-01T22:36:00Z">
+                      <w:del w:id="42" w:author="José Manuel Aburto" w:date="2018-05-01T22:36:00Z">
                         <w:r>
                           <w:rPr>
                             <w:rFonts w:cstheme="minorHAnsi"/>
@@ -2072,7 +2240,7 @@
                           <w:delText xml:space="preserve"> at early ages, but homicides rates more than doubled after 2005</w:delText>
                         </w:r>
                       </w:del>
-                      <w:ins w:id="31" w:author="José Manuel Aburto" w:date="2018-05-01T22:36:00Z">
+                      <w:ins w:id="43" w:author="José Manuel Aburto" w:date="2018-05-01T22:36:00Z">
                         <w:r>
                           <w:rPr>
                             <w:rFonts w:cstheme="minorHAnsi"/>
@@ -4235,7 +4403,7 @@
           <w:szCs w:val="24"/>
         </w:rPr>
       </w:pPr>
-      <w:ins w:id="32" w:author="José Manuel Aburto" w:date="2018-05-01T22:43:00Z">
+      <w:ins w:id="44" w:author="José Manuel Aburto" w:date="2018-05-01T22:43:00Z">
         <w:r>
           <w:rPr>
             <w:rFonts w:cstheme="minorHAnsi"/>
@@ -4245,7 +4413,7 @@
           <w:t xml:space="preserve">The objective of this research is twofold. Firstly, </w:t>
         </w:r>
       </w:ins>
-      <w:ins w:id="33" w:author="José Manuel Aburto" w:date="2018-05-01T22:45:00Z">
+      <w:ins w:id="45" w:author="José Manuel Aburto" w:date="2018-05-01T22:45:00Z">
         <w:r>
           <w:rPr>
             <w:rFonts w:cstheme="minorHAnsi"/>
@@ -4255,7 +4423,7 @@
           <w:t>analysing</w:t>
         </w:r>
       </w:ins>
-      <w:ins w:id="34" w:author="José Manuel Aburto" w:date="2018-05-01T22:44:00Z">
+      <w:ins w:id="46" w:author="José Manuel Aburto" w:date="2018-05-01T22:44:00Z">
         <w:r>
           <w:rPr>
             <w:rFonts w:cstheme="minorHAnsi"/>
@@ -4265,7 +4433,7 @@
           <w:t xml:space="preserve"> </w:t>
         </w:r>
       </w:ins>
-      <w:ins w:id="35" w:author="José Manuel Aburto" w:date="2018-05-01T22:45:00Z">
+      <w:ins w:id="47" w:author="José Manuel Aburto" w:date="2018-05-01T22:45:00Z">
         <w:r>
           <w:rPr>
             <w:rFonts w:cstheme="minorHAnsi"/>
@@ -4275,7 +4443,7 @@
           <w:t>mortality trends by cause of death for all 32 Mexican states, by se</w:t>
         </w:r>
       </w:ins>
-      <w:ins w:id="36" w:author="José Manuel Aburto" w:date="2018-05-01T22:46:00Z">
+      <w:ins w:id="48" w:author="José Manuel Aburto" w:date="2018-05-01T22:46:00Z">
         <w:r>
           <w:rPr>
             <w:rFonts w:cstheme="minorHAnsi"/>
@@ -4285,7 +4453,7 @@
           <w:t>x</w:t>
         </w:r>
       </w:ins>
-      <w:ins w:id="37" w:author="José Manuel Aburto" w:date="2018-05-01T22:45:00Z">
+      <w:ins w:id="49" w:author="José Manuel Aburto" w:date="2018-05-01T22:45:00Z">
         <w:r>
           <w:rPr>
             <w:rFonts w:cstheme="minorHAnsi"/>
@@ -4295,7 +4463,7 @@
           <w:t>, and over the full period from 1990 to 2015. Thereby complementing previous studies</w:t>
         </w:r>
       </w:ins>
-      <w:ins w:id="38" w:author="José Manuel Aburto" w:date="2018-05-01T22:47:00Z">
+      <w:ins w:id="50" w:author="José Manuel Aburto" w:date="2018-05-01T22:47:00Z">
         <w:r>
           <w:rPr>
             <w:rFonts w:cstheme="minorHAnsi"/>
@@ -4305,7 +4473,7 @@
           <w:t xml:space="preserve"> focusing </w:t>
         </w:r>
       </w:ins>
-      <w:ins w:id="39" w:author="José Manuel Aburto" w:date="2018-05-01T22:48:00Z">
+      <w:ins w:id="51" w:author="José Manuel Aburto" w:date="2018-05-01T22:48:00Z">
         <w:r>
           <w:rPr>
             <w:rFonts w:cstheme="minorHAnsi"/>
@@ -4315,7 +4483,7 @@
           <w:t>on earlier years</w:t>
         </w:r>
       </w:ins>
-      <w:ins w:id="40" w:author="José Manuel Aburto" w:date="2018-05-01T22:47:00Z">
+      <w:ins w:id="52" w:author="José Manuel Aburto" w:date="2018-05-01T22:47:00Z">
         <w:r>
           <w:rPr>
             <w:rFonts w:cstheme="minorHAnsi"/>
@@ -4341,7 +4509,7 @@
           <w:t xml:space="preserve"> </w:t>
         </w:r>
       </w:ins>
-      <w:ins w:id="41" w:author="José Manuel Aburto" w:date="2018-05-01T22:48:00Z">
+      <w:ins w:id="53" w:author="José Manuel Aburto" w:date="2018-05-01T22:48:00Z">
         <w:r>
           <w:rPr>
             <w:rFonts w:cstheme="minorHAnsi"/>
@@ -4601,7 +4769,7 @@
         </w:rPr>
         <w:fldChar w:fldCharType="end"/>
       </w:r>
-      <w:ins w:id="42" w:author="José Manuel Aburto" w:date="2018-05-01T22:45:00Z">
+      <w:ins w:id="54" w:author="José Manuel Aburto" w:date="2018-05-01T22:45:00Z">
         <w:r>
           <w:rPr>
             <w:rFonts w:cstheme="minorHAnsi"/>
@@ -4611,7 +4779,7 @@
           <w:t xml:space="preserve"> </w:t>
         </w:r>
       </w:ins>
-      <w:del w:id="43" w:author="José Manuel Aburto" w:date="2018-05-01T22:50:00Z">
+      <w:del w:id="55" w:author="José Manuel Aburto" w:date="2018-05-01T22:50:00Z">
         <w:r>
           <w:rPr>
             <w:rFonts w:cstheme="minorHAnsi"/>
@@ -4703,7 +4871,7 @@
         </w:rPr>
         <w:t xml:space="preserve"> </w:t>
       </w:r>
-      <w:del w:id="44" w:author="José Manuel Aburto" w:date="2018-05-01T22:51:00Z">
+      <w:del w:id="56" w:author="José Manuel Aburto" w:date="2018-05-01T22:51:00Z">
         <w:r>
           <w:rPr>
             <w:rFonts w:cstheme="minorHAnsi"/>
@@ -4713,7 +4881,7 @@
           <w:delText>In addition</w:delText>
         </w:r>
       </w:del>
-      <w:ins w:id="45" w:author="José Manuel Aburto" w:date="2018-05-01T22:51:00Z">
+      <w:ins w:id="57" w:author="José Manuel Aburto" w:date="2018-05-01T22:51:00Z">
         <w:r>
           <w:rPr>
             <w:rFonts w:cstheme="minorHAnsi"/>
@@ -5911,7 +6079,7 @@
         </w:rPr>
         <w:t xml:space="preserve">into </w:t>
       </w:r>
-      <w:del w:id="46" w:author="José Manuel Aburto" w:date="2018-05-02T13:30:00Z">
+      <w:del w:id="58" w:author="José Manuel Aburto" w:date="2018-05-02T13:30:00Z">
         <w:r>
           <w:rPr>
             <w:rFonts w:cstheme="minorHAnsi"/>
@@ -5921,7 +6089,7 @@
           <w:delText xml:space="preserve">eight </w:delText>
         </w:r>
       </w:del>
-      <w:ins w:id="47" w:author="José Manuel Aburto" w:date="2018-05-02T13:30:00Z">
+      <w:ins w:id="59" w:author="José Manuel Aburto" w:date="2018-05-02T13:30:00Z">
         <w:r>
           <w:rPr>
             <w:rFonts w:cstheme="minorHAnsi"/>
@@ -6279,7 +6447,7 @@
         </w:rPr>
         <w:t>homicide</w:t>
       </w:r>
-      <w:ins w:id="48" w:author="José Manuel Aburto" w:date="2018-05-02T13:31:00Z">
+      <w:ins w:id="60" w:author="José Manuel Aburto" w:date="2018-05-02T13:31:00Z">
         <w:r>
           <w:rPr>
             <w:rFonts w:cstheme="minorHAnsi"/>
@@ -6329,7 +6497,7 @@
         </w:rPr>
         <w:t>impact on life expectancy in Mexico</w:t>
       </w:r>
-      <w:ins w:id="49" w:author="José Manuel Aburto" w:date="2018-05-02T13:32:00Z">
+      <w:ins w:id="61" w:author="José Manuel Aburto" w:date="2018-05-02T13:32:00Z">
         <w:r>
           <w:rPr>
             <w:rFonts w:cstheme="minorHAnsi"/>
@@ -6339,7 +6507,7 @@
           <w:t>.</w:t>
         </w:r>
       </w:ins>
-      <w:del w:id="50" w:author="José Manuel Aburto" w:date="2018-05-02T13:32:00Z">
+      <w:del w:id="62" w:author="José Manuel Aburto" w:date="2018-05-02T13:32:00Z">
         <w:r>
           <w:rPr>
             <w:rFonts w:cstheme="minorHAnsi"/>
@@ -6391,7 +6559,7 @@
         </w:rPr>
         <w:fldChar w:fldCharType="end"/>
       </w:r>
-      <w:del w:id="51" w:author="José Manuel Aburto" w:date="2018-05-02T13:32:00Z">
+      <w:del w:id="63" w:author="José Manuel Aburto" w:date="2018-05-02T13:32:00Z">
         <w:r>
           <w:rPr>
             <w:rFonts w:cstheme="minorHAnsi"/>
@@ -7638,7 +7806,7 @@
         </w:rPr>
         <w:t>Cause-specific death rates are the basis of all calculations in this work. To mitigate random variations</w:t>
       </w:r>
-      <w:ins w:id="52" w:author="José Manuel Aburto" w:date="2018-05-04T15:06:00Z">
+      <w:ins w:id="64" w:author="José Manuel Aburto" w:date="2018-05-04T15:06:00Z">
         <w:r>
           <w:rPr>
             <w:rFonts w:cstheme="minorHAnsi"/>
@@ -7656,7 +7824,7 @@
         </w:rPr>
         <w:t xml:space="preserve">, these rates are adjusted in two steps. First, we smooth cause-specific death </w:t>
       </w:r>
-      <w:del w:id="53" w:author="José Manuel Aburto" w:date="2018-05-04T15:10:00Z">
+      <w:del w:id="65" w:author="José Manuel Aburto" w:date="2018-05-04T15:10:00Z">
         <w:r>
           <w:rPr>
             <w:rFonts w:cstheme="minorHAnsi"/>
@@ -7666,7 +7834,7 @@
           <w:delText xml:space="preserve">rates </w:delText>
         </w:r>
       </w:del>
-      <w:ins w:id="54" w:author="José Manuel Aburto" w:date="2018-05-04T15:10:00Z">
+      <w:ins w:id="66" w:author="José Manuel Aburto" w:date="2018-05-04T15:10:00Z">
         <w:r>
           <w:rPr>
             <w:rFonts w:cstheme="minorHAnsi"/>
@@ -7766,7 +7934,7 @@
         </w:rPr>
         <w:t>age 84 for males and females from 1990 to 2015 and their benchmarks were calculated following standard demographic methods</w:t>
       </w:r>
-      <w:ins w:id="55" w:author="José Manuel Aburto" w:date="2018-05-04T15:18:00Z">
+      <w:ins w:id="67" w:author="José Manuel Aburto" w:date="2018-05-04T15:18:00Z">
         <w:r>
           <w:rPr>
             <w:rFonts w:cstheme="minorHAnsi"/>
@@ -7884,7 +8052,7 @@
         </w:rPr>
         <w:t>(see Additional file 1 for a technical overview</w:t>
       </w:r>
-      <w:ins w:id="56" w:author="José Manuel Aburto" w:date="2018-05-08T10:44:00Z">
+      <w:ins w:id="68" w:author="José Manuel Aburto" w:date="2018-05-08T10:44:00Z">
         <w:r>
           <w:rPr>
             <w:rFonts w:cstheme="minorHAnsi"/>
@@ -7992,7 +8160,7 @@
         </w:rPr>
         <w:t xml:space="preserve"> </w:t>
       </w:r>
-      <w:ins w:id="57" w:author="José Manuel Aburto" w:date="2018-05-04T15:30:00Z">
+      <w:ins w:id="69" w:author="José Manuel Aburto" w:date="2018-05-04T15:30:00Z">
         <w:r>
           <w:rPr>
             <w:rFonts w:cstheme="minorHAnsi"/>
@@ -8011,7 +8179,7 @@
           <w:t xml:space="preserve">used in this analysis is based </w:t>
         </w:r>
       </w:ins>
-      <w:ins w:id="58" w:author="José Manuel Aburto" w:date="2018-05-04T15:31:00Z">
+      <w:ins w:id="70" w:author="José Manuel Aburto" w:date="2018-05-04T15:31:00Z">
         <w:r>
           <w:rPr>
             <w:rFonts w:cstheme="minorHAnsi"/>
@@ -8063,7 +8231,7 @@
         </w:rPr>
         <w:fldChar w:fldCharType="end"/>
       </w:r>
-      <w:ins w:id="59" w:author="José Manuel Aburto" w:date="2018-05-04T15:32:00Z">
+      <w:ins w:id="71" w:author="José Manuel Aburto" w:date="2018-05-04T15:32:00Z">
         <w:r>
           <w:rPr>
             <w:rFonts w:cstheme="minorHAnsi"/>
@@ -8073,7 +8241,7 @@
           <w:t xml:space="preserve"> </w:t>
         </w:r>
       </w:ins>
-      <w:ins w:id="60" w:author="José Manuel Aburto" w:date="2018-05-04T15:33:00Z">
+      <w:ins w:id="72" w:author="José Manuel Aburto" w:date="2018-05-04T15:33:00Z">
         <w:r>
           <w:rPr>
             <w:rFonts w:cstheme="minorHAnsi"/>
@@ -8083,7 +8251,7 @@
           <w:t xml:space="preserve">It is a stepwise-based </w:t>
         </w:r>
       </w:ins>
-      <w:ins w:id="61" w:author="José Manuel Aburto" w:date="2018-05-04T15:34:00Z">
+      <w:ins w:id="73" w:author="José Manuel Aburto" w:date="2018-05-04T15:34:00Z">
         <w:r>
           <w:rPr>
             <w:rFonts w:cstheme="minorHAnsi"/>
@@ -8093,7 +8261,7 @@
           <w:t xml:space="preserve">demographic method </w:t>
         </w:r>
       </w:ins>
-      <w:ins w:id="62" w:author="José Manuel Aburto" w:date="2018-05-04T15:33:00Z">
+      <w:ins w:id="74" w:author="José Manuel Aburto" w:date="2018-05-04T15:33:00Z">
         <w:r>
           <w:rPr>
             <w:rFonts w:cstheme="minorHAnsi"/>
@@ -8103,7 +8271,7 @@
           <w:t>and has been successfully used to decompose age and cause-specific</w:t>
         </w:r>
       </w:ins>
-      <w:ins w:id="63" w:author="José Manuel Aburto" w:date="2018-05-04T15:34:00Z">
+      <w:ins w:id="75" w:author="José Manuel Aburto" w:date="2018-05-04T15:34:00Z">
         <w:r>
           <w:rPr>
             <w:rFonts w:cstheme="minorHAnsi"/>
@@ -8113,7 +8281,7 @@
           <w:t xml:space="preserve"> effect</w:t>
         </w:r>
       </w:ins>
-      <w:ins w:id="64" w:author="José Manuel Aburto" w:date="2018-05-04T15:35:00Z">
+      <w:ins w:id="76" w:author="José Manuel Aburto" w:date="2018-05-04T15:35:00Z">
         <w:r>
           <w:rPr>
             <w:rFonts w:cstheme="minorHAnsi"/>
@@ -8123,7 +8291,7 @@
           <w:t>s</w:t>
         </w:r>
       </w:ins>
-      <w:ins w:id="65" w:author="José Manuel Aburto" w:date="2018-05-04T15:34:00Z">
+      <w:ins w:id="77" w:author="José Manuel Aburto" w:date="2018-05-04T15:34:00Z">
         <w:r>
           <w:rPr>
             <w:rFonts w:cstheme="minorHAnsi"/>
@@ -8133,7 +8301,7 @@
           <w:t xml:space="preserve"> on life expectancy</w:t>
         </w:r>
       </w:ins>
-      <w:ins w:id="66" w:author="José Manuel Aburto" w:date="2018-05-04T15:35:00Z">
+      <w:ins w:id="78" w:author="José Manuel Aburto" w:date="2018-05-04T15:35:00Z">
         <w:r>
           <w:rPr>
             <w:rFonts w:cstheme="minorHAnsi"/>
@@ -8185,7 +8353,7 @@
         </w:rPr>
         <w:fldChar w:fldCharType="end"/>
       </w:r>
-      <w:ins w:id="67" w:author="José Manuel Aburto" w:date="2018-05-04T15:33:00Z">
+      <w:ins w:id="79" w:author="José Manuel Aburto" w:date="2018-05-04T15:33:00Z">
         <w:r>
           <w:rPr>
             <w:rFonts w:cstheme="minorHAnsi"/>
@@ -8195,7 +8363,7 @@
           <w:t xml:space="preserve"> We provide a short description in the Supplemental Material and the results are fully reproducible from the </w:t>
         </w:r>
       </w:ins>
-      <w:ins w:id="68" w:author="José Manuel Aburto" w:date="2018-05-04T15:36:00Z">
+      <w:ins w:id="80" w:author="José Manuel Aburto" w:date="2018-05-04T15:36:00Z">
         <w:r>
           <w:rPr>
             <w:rFonts w:cstheme="minorHAnsi"/>
@@ -8205,7 +8373,7 @@
           <w:t>R-code provided</w:t>
         </w:r>
       </w:ins>
-      <w:ins w:id="69" w:author="José Manuel Aburto" w:date="2018-05-04T15:38:00Z">
+      <w:ins w:id="81" w:author="José Manuel Aburto" w:date="2018-05-04T15:38:00Z">
         <w:r>
           <w:rPr>
             <w:rFonts w:cstheme="minorHAnsi"/>
@@ -11028,7 +11196,7 @@
         </w:rPr>
         <w:t xml:space="preserve">deterioration. Such patterns have been driven mainly by causes of death that are amenable to medical service (such as infectious and respiratory diseases) and health behaviors (such as homicides, </w:t>
       </w:r>
-      <w:ins w:id="70" w:author="José Manuel Aburto" w:date="2018-05-04T14:43:00Z">
+      <w:ins w:id="82" w:author="José Manuel Aburto" w:date="2018-05-04T14:43:00Z">
         <w:r>
           <w:rPr>
             <w:rFonts w:cstheme="minorHAnsi"/>
@@ -11603,7 +11771,7 @@
         </w:rPr>
         <w:t xml:space="preserve"> </w:t>
       </w:r>
-      <w:ins w:id="71" w:author="José Manuel Aburto" w:date="2018-05-04T14:44:00Z">
+      <w:ins w:id="83" w:author="José Manuel Aburto" w:date="2018-05-04T14:44:00Z">
         <w:r>
           <w:rPr>
             <w:rFonts w:cstheme="minorHAnsi"/>
@@ -11663,7 +11831,7 @@
         </w:rPr>
         <w:fldChar w:fldCharType="end"/>
       </w:r>
-      <w:ins w:id="72" w:author="José Manuel Aburto" w:date="2018-05-04T14:44:00Z">
+      <w:ins w:id="84" w:author="José Manuel Aburto" w:date="2018-05-04T14:44:00Z">
         <w:r>
           <w:rPr>
             <w:rFonts w:cstheme="minorHAnsi"/>
@@ -11724,7 +11892,7 @@
         </w:rPr>
         <w:fldChar w:fldCharType="end"/>
       </w:r>
-      <w:ins w:id="73" w:author="José Manuel Aburto" w:date="2018-05-04T14:44:00Z">
+      <w:ins w:id="85" w:author="José Manuel Aburto" w:date="2018-05-04T14:44:00Z">
         <w:r>
           <w:rPr>
             <w:rFonts w:cstheme="minorHAnsi"/>
@@ -11734,7 +11902,7 @@
           <w:t xml:space="preserve"> Thus, if the Mexican health system does not have proper interventions to handle the mental health needs of the population, an increase in suicides might be observed in the future</w:t>
         </w:r>
       </w:ins>
-      <w:ins w:id="74" w:author="José Manuel Aburto" w:date="2018-05-04T14:45:00Z">
+      <w:ins w:id="86" w:author="José Manuel Aburto" w:date="2018-05-04T14:45:00Z">
         <w:r>
           <w:rPr>
             <w:rFonts w:cstheme="minorHAnsi"/>
@@ -12416,7 +12584,7 @@
         </w:rPr>
         <w:t xml:space="preserve"> </w:t>
       </w:r>
-      <w:ins w:id="75" w:author="José Manuel Aburto" w:date="2018-05-04T15:51:00Z">
+      <w:ins w:id="87" w:author="José Manuel Aburto" w:date="2018-05-04T15:51:00Z">
         <w:r>
           <w:rPr>
             <w:rFonts w:cstheme="minorHAnsi"/>
@@ -12426,7 +12594,7 @@
           <w:t xml:space="preserve">In addition, underreported deaths and ill-defined causes of death could potentially bias our results. </w:t>
         </w:r>
       </w:ins>
-      <w:ins w:id="76" w:author="José Manuel Aburto" w:date="2018-05-04T15:52:00Z">
+      <w:ins w:id="88" w:author="José Manuel Aburto" w:date="2018-05-04T15:52:00Z">
         <w:r>
           <w:rPr>
             <w:rFonts w:cstheme="minorHAnsi"/>
@@ -12478,7 +12646,7 @@
         </w:rPr>
         <w:fldChar w:fldCharType="end"/>
       </w:r>
-      <w:ins w:id="77" w:author="José Manuel Aburto" w:date="2018-05-04T15:52:00Z">
+      <w:ins w:id="89" w:author="José Manuel Aburto" w:date="2018-05-04T15:52:00Z">
         <w:r>
           <w:rPr>
             <w:rFonts w:cstheme="minorHAnsi"/>
@@ -12538,7 +12706,7 @@
         </w:rPr>
         <w:fldChar w:fldCharType="end"/>
       </w:r>
-      <w:ins w:id="78" w:author="José Manuel Aburto" w:date="2018-05-04T15:52:00Z">
+      <w:ins w:id="90" w:author="José Manuel Aburto" w:date="2018-05-04T15:52:00Z">
         <w:r>
           <w:rPr>
             <w:rFonts w:cstheme="minorHAnsi"/>
@@ -12548,7 +12716,7 @@
           <w:t xml:space="preserve"> Therefore, </w:t>
         </w:r>
       </w:ins>
-      <w:ins w:id="79" w:author="José Manuel Aburto" w:date="2018-05-04T15:53:00Z">
+      <w:ins w:id="91" w:author="José Manuel Aburto" w:date="2018-05-04T15:53:00Z">
         <w:r>
           <w:rPr>
             <w:rFonts w:cstheme="minorHAnsi"/>
@@ -12575,7 +12743,7 @@
           <w:t>deaths.</w:t>
         </w:r>
       </w:ins>
-      <w:ins w:id="80" w:author="José Manuel Aburto" w:date="2018-05-08T11:00:00Z">
+      <w:ins w:id="92" w:author="José Manuel Aburto" w:date="2018-05-08T11:00:00Z">
         <w:r>
           <w:rPr>
             <w:rFonts w:cstheme="minorHAnsi"/>
@@ -12585,7 +12753,7 @@
           <w:t xml:space="preserve"> Finally, </w:t>
         </w:r>
       </w:ins>
-      <w:ins w:id="81" w:author="José Manuel Aburto" w:date="2018-05-08T11:01:00Z">
+      <w:ins w:id="93" w:author="José Manuel Aburto" w:date="2018-05-08T11:01:00Z">
         <w:r>
           <w:rPr>
             <w:rFonts w:cstheme="minorHAnsi"/>
@@ -12595,7 +12763,7 @@
           <w:t>small population sizes could bias our results</w:t>
         </w:r>
       </w:ins>
-      <w:ins w:id="82" w:author="José Manuel Aburto" w:date="2018-05-08T11:02:00Z">
+      <w:ins w:id="94" w:author="José Manuel Aburto" w:date="2018-05-08T11:02:00Z">
         <w:r>
           <w:rPr>
             <w:rFonts w:cstheme="minorHAnsi"/>
@@ -12605,7 +12773,7 @@
           <w:t xml:space="preserve">. </w:t>
         </w:r>
       </w:ins>
-      <w:ins w:id="83" w:author="José Manuel Aburto" w:date="2018-05-08T11:01:00Z">
+      <w:ins w:id="95" w:author="José Manuel Aburto" w:date="2018-05-08T11:01:00Z">
         <w:r>
           <w:rPr>
             <w:rFonts w:cstheme="minorHAnsi"/>
@@ -12615,7 +12783,7 @@
           <w:t>As a robustness check, we calculated Confidence Intervals (95%) for all our estimates of temporary life expectancy, including the benchmark</w:t>
         </w:r>
       </w:ins>
-      <w:ins w:id="84" w:author="José Manuel Aburto" w:date="2018-05-08T11:02:00Z">
+      <w:ins w:id="96" w:author="José Manuel Aburto" w:date="2018-05-08T11:02:00Z">
         <w:r>
           <w:rPr>
             <w:rFonts w:cstheme="minorHAnsi"/>
@@ -14334,7 +14502,7 @@
         </w:rPr>
         <w:t>As many developing countries, Mexico will have to face these new challenges with a broad strategy. This should include a continuous and adaptable health system ready for the current and future health adversities at the physical, mental and societal levels. Many other institutions will also have to coevolve including importantly the development of an education system that embraces and encourages physical and healthy activities</w:t>
       </w:r>
-      <w:ins w:id="85" w:author="José Manuel Aburto" w:date="2018-05-02T17:09:00Z">
+      <w:ins w:id="97" w:author="José Manuel Aburto" w:date="2018-05-02T17:09:00Z">
         <w:r>
           <w:rPr>
             <w:rFonts w:cstheme="minorHAnsi"/>
@@ -14344,7 +14512,7 @@
           <w:t xml:space="preserve"> to diminish risk factors that contribute to the high prevalence of obesity and cirrhosis in Mexico. Finally, the burden of violence in recent years</w:t>
         </w:r>
       </w:ins>
-      <w:ins w:id="86" w:author="José Manuel Aburto" w:date="2018-05-02T17:10:00Z">
+      <w:ins w:id="98" w:author="José Manuel Aburto" w:date="2018-05-02T17:10:00Z">
         <w:r>
           <w:rPr>
             <w:rFonts w:cstheme="minorHAnsi"/>
@@ -14354,7 +14522,7 @@
           <w:t xml:space="preserve"> demonstrates the failure of current policies trying to mitigate violence in the country. New strategies </w:t>
         </w:r>
       </w:ins>
-      <w:ins w:id="87" w:author="José Manuel Aburto" w:date="2018-05-02T17:11:00Z">
+      <w:ins w:id="99" w:author="José Manuel Aburto" w:date="2018-05-02T17:11:00Z">
         <w:r>
           <w:rPr>
             <w:rFonts w:cstheme="minorHAnsi"/>
@@ -14364,7 +14532,7 @@
           <w:t xml:space="preserve">that replace current ones are needed and embracing evidence based policies (e.g. drug policies) could be a new venue to </w:t>
         </w:r>
       </w:ins>
-      <w:ins w:id="88" w:author="José Manuel Aburto" w:date="2018-05-02T17:14:00Z">
+      <w:ins w:id="100" w:author="José Manuel Aburto" w:date="2018-05-02T17:14:00Z">
         <w:r>
           <w:rPr>
             <w:rFonts w:cstheme="minorHAnsi"/>
@@ -14374,7 +14542,7 @@
           <w:t>eradicate the consequences of violence on the Mexican population</w:t>
         </w:r>
       </w:ins>
-      <w:ins w:id="89" w:author="José Manuel Aburto" w:date="2018-05-02T17:15:00Z">
+      <w:ins w:id="101" w:author="José Manuel Aburto" w:date="2018-05-02T17:15:00Z">
         <w:r>
           <w:rPr>
             <w:rFonts w:cstheme="minorHAnsi"/>
@@ -14384,7 +14552,7 @@
           <w:t>.</w:t>
         </w:r>
       </w:ins>
-      <w:ins w:id="90" w:author="José Manuel Aburto" w:date="2018-05-02T17:10:00Z">
+      <w:ins w:id="102" w:author="José Manuel Aburto" w:date="2018-05-02T17:10:00Z">
         <w:r>
           <w:rPr>
             <w:rFonts w:cstheme="minorHAnsi"/>
@@ -14394,7 +14562,7 @@
           <w:t xml:space="preserve"> </w:t>
         </w:r>
       </w:ins>
-      <w:del w:id="91" w:author="José Manuel Aburto" w:date="2018-05-02T17:09:00Z">
+      <w:del w:id="103" w:author="José Manuel Aburto" w:date="2018-05-02T17:09:00Z">
         <w:r>
           <w:rPr>
             <w:rFonts w:cstheme="minorHAnsi"/>
@@ -14487,7 +14655,7 @@
         </w:rPr>
         <w:t xml:space="preserve">: </w:t>
       </w:r>
-      <w:del w:id="92" w:author="José Manuel Aburto" w:date="2018-05-09T10:21:00Z">
+      <w:del w:id="104" w:author="José Manuel Aburto" w:date="2018-05-09T10:21:00Z">
         <w:r>
           <w:rPr>
             <w:rFonts w:cstheme="minorHAnsi"/>
@@ -14498,7 +14666,7 @@
           <w:delText>None</w:delText>
         </w:r>
       </w:del>
-      <w:ins w:id="93" w:author="José Manuel Aburto" w:date="2018-05-09T10:21:00Z">
+      <w:ins w:id="105" w:author="José Manuel Aburto" w:date="2018-05-09T10:21:00Z">
         <w:r>
           <w:rPr>
             <w:rFonts w:cstheme="minorHAnsi"/>
@@ -14509,7 +14677,7 @@
           <w:t xml:space="preserve">JMA </w:t>
         </w:r>
       </w:ins>
-      <w:ins w:id="94" w:author="José Manuel Aburto" w:date="2018-05-09T10:22:00Z">
+      <w:ins w:id="106" w:author="José Manuel Aburto" w:date="2018-05-09T10:22:00Z">
         <w:r>
           <w:rPr>
             <w:rFonts w:cstheme="minorHAnsi"/>
@@ -14520,9 +14688,7 @@
           <w:t>acknowledges support from the Max Planck Society, the European Doctoral School of Demography, and his current institution.</w:t>
         </w:r>
       </w:ins>
-      <w:bookmarkStart w:id="95" w:name="_GoBack"/>
-      <w:bookmarkEnd w:id="95"/>
-      <w:ins w:id="96" w:author="José Manuel Aburto" w:date="2018-05-09T10:21:00Z">
+      <w:ins w:id="107" w:author="José Manuel Aburto" w:date="2018-05-09T10:21:00Z">
         <w:r>
           <w:rPr>
             <w:rFonts w:cstheme="minorHAnsi"/>
@@ -14615,17 +14781,27 @@
           <w:sz w:val="20"/>
           <w:szCs w:val="20"/>
         </w:rPr>
-        <w:t xml:space="preserve">: All data used are publicly available in references 22 and 23. All the study is fully replicable at </w:t>
-      </w:r>
+        <w:t xml:space="preserve">: </w:t>
+      </w:r>
+      <w:bookmarkStart w:id="108" w:name="_GoBack"/>
       <w:r>
         <w:rPr>
           <w:rFonts w:cstheme="minorHAnsi"/>
           <w:sz w:val="20"/>
           <w:szCs w:val="20"/>
         </w:rPr>
+        <w:t xml:space="preserve">All data used are publicly available in references 22 and 23. All the study is fully replicable at </w:t>
+      </w:r>
+      <w:r>
+        <w:rPr>
+          <w:rFonts w:cstheme="minorHAnsi"/>
+          <w:sz w:val="20"/>
+          <w:szCs w:val="20"/>
+        </w:rPr>
         <w:t>https://github.com/jmaburto/DecompMex</w:t>
       </w:r>
     </w:p>
+    <w:bookmarkEnd w:id="108"/>
     <w:p>
       <w:pPr>
         <w:rPr>
@@ -16336,7 +16512,7 @@
           <w:rPr>
             <w:noProof/>
           </w:rPr>
-          <w:t>18</w:t>
+          <w:t>14</w:t>
         </w:r>
         <w:r>
           <w:rPr>
@@ -18773,7 +18949,7 @@
 </file>
 
 <file path=customXml/itemProps1.xml><?xml version="1.0" encoding="utf-8"?>
-<ds:datastoreItem xmlns:ds="http://schemas.openxmlformats.org/officeDocument/2006/customXml" ds:itemID="{63622190-9998-46FA-970F-F772E5DADB29}">
+<ds:datastoreItem xmlns:ds="http://schemas.openxmlformats.org/officeDocument/2006/customXml" ds:itemID="{C92A1228-A01C-4699-871B-2E8E7D6135C5}">
   <ds:schemaRefs>
     <ds:schemaRef ds:uri="http://schemas.openxmlformats.org/officeDocument/2006/bibliography"/>
   </ds:schemaRefs>

</xml_diff>